<commit_message>
testing to make sure this works
</commit_message>
<xml_diff>
--- a/How2Git/How to use GitHub.docx
+++ b/How2Git/How to use GitHub.docx
@@ -35,7 +35,21 @@
             <w:rStyle w:val="Hyperlink"/>
             <w:lang w:val="en-US"/>
           </w:rPr>
-          <w:t>https://rfortherestofus.com/2021/02/how-to-use-git-github-with-r/?fbclid=IwAR1YVMGwIsGemx0LEUjwLYbPD3jesdhzjiJlwmM-bk8HnjwKxVInBu1nqTw</w:t>
+          <w:t>https://rfortherestofus.co</w:t>
+        </w:r>
+        <w:r>
+          <w:rPr>
+            <w:rStyle w:val="Hyperlink"/>
+            <w:lang w:val="en-US"/>
+          </w:rPr>
+          <w:t>m</w:t>
+        </w:r>
+        <w:r>
+          <w:rPr>
+            <w:rStyle w:val="Hyperlink"/>
+            <w:lang w:val="en-US"/>
+          </w:rPr>
+          <w:t>/2021/02/how-to-use-git-github-with-r</w:t>
         </w:r>
       </w:hyperlink>
     </w:p>
@@ -556,6 +570,18 @@
       <w:shd w:val="clear" w:color="auto" w:fill="E1DFDD"/>
     </w:rPr>
   </w:style>
+  <w:style w:type="character" w:styleId="FollowedHyperlink">
+    <w:name w:val="FollowedHyperlink"/>
+    <w:basedOn w:val="DefaultParagraphFont"/>
+    <w:uiPriority w:val="99"/>
+    <w:semiHidden/>
+    <w:unhideWhenUsed/>
+    <w:rsid w:val="00CF1673"/>
+    <w:rPr>
+      <w:color w:val="954F72" w:themeColor="followedHyperlink"/>
+      <w:u w:val="single"/>
+    </w:rPr>
+  </w:style>
 </w:styles>
 </file>
 

</xml_diff>